<commit_message>
TS 6.2 Tamil Jatai and Ghanam files Final
</commit_message>
<xml_diff>
--- a/TS Jatai Ghanam Project/TS 6.2/TS 6.2 Ghanam Tamil Corrections.docx
+++ b/TS Jatai Ghanam Project/TS 6.2/TS 6.2 Ghanam Tamil Corrections.docx
@@ -272,7 +272,19 @@
                 <w:lang w:bidi="ta-IN"/>
                 <w14:ligatures w14:val="standardContextual"/>
               </w:rPr>
-              <w:t>(2</w:t>
+              <w:t>(</w:t>
+            </w:r>
+            <w:proofErr w:type="gramStart"/>
+            <w:r>
+              <w:rPr>
+                <w:rFonts w:ascii="Latha" w:hAnsi="Latha" w:cs="Latha"/>
+                <w:b/>
+                <w:bCs/>
+                <w:szCs w:val="24"/>
+                <w:lang w:bidi="ta-IN"/>
+                <w14:ligatures w14:val="standardContextual"/>
+              </w:rPr>
+              <w:t>2</w:t>
             </w:r>
             <w:r>
               <w:rPr>
@@ -308,6 +320,7 @@
               </w:rPr>
               <w:t>[</w:t>
             </w:r>
+            <w:proofErr w:type="gramEnd"/>
             <w:r>
               <w:rPr>
                 <w:rFonts w:ascii="Latha" w:hAnsi="Latha" w:cs="Latha"/>
@@ -432,6 +445,7 @@
               </w:rPr>
               <w:t>)</w:t>
             </w:r>
+            <w:proofErr w:type="gramStart"/>
             <w:r>
               <w:rPr>
                 <w:rFonts w:ascii="Latha" w:hAnsi="Latha" w:cs="Latha"/>
@@ -451,6 +465,7 @@
               </w:rPr>
               <w:t>அ</w:t>
             </w:r>
+            <w:proofErr w:type="gramEnd"/>
             <w:r>
               <w:rPr>
                 <w:rFonts w:ascii="BRH Tamil Tab Extra" w:hAnsi="BRH Tamil Tab Extra" w:cs="Latha"/>
@@ -1086,7 +1101,19 @@
                 <w:lang w:bidi="ta-IN"/>
                 <w14:ligatures w14:val="standardContextual"/>
               </w:rPr>
-              <w:t>(2</w:t>
+              <w:t>(</w:t>
+            </w:r>
+            <w:proofErr w:type="gramStart"/>
+            <w:r>
+              <w:rPr>
+                <w:rFonts w:ascii="Latha" w:hAnsi="Latha" w:cs="Latha"/>
+                <w:b/>
+                <w:bCs/>
+                <w:szCs w:val="24"/>
+                <w:lang w:bidi="ta-IN"/>
+                <w14:ligatures w14:val="standardContextual"/>
+              </w:rPr>
+              <w:t>2</w:t>
             </w:r>
             <w:r>
               <w:rPr>
@@ -1111,6 +1138,7 @@
               </w:rPr>
               <w:t>[</w:t>
             </w:r>
+            <w:proofErr w:type="gramEnd"/>
             <w:r>
               <w:rPr>
                 <w:rFonts w:ascii="Latha" w:hAnsi="Latha" w:cs="Latha"/>
@@ -1885,7 +1913,19 @@
                 <w:lang w:bidi="ta-IN"/>
                 <w14:ligatures w14:val="standardContextual"/>
               </w:rPr>
-              <w:t>(2</w:t>
+              <w:t>(</w:t>
+            </w:r>
+            <w:proofErr w:type="gramStart"/>
+            <w:r>
+              <w:rPr>
+                <w:rFonts w:ascii="Latha" w:hAnsi="Latha" w:cs="Latha"/>
+                <w:b/>
+                <w:bCs/>
+                <w:szCs w:val="24"/>
+                <w:lang w:bidi="ta-IN"/>
+                <w14:ligatures w14:val="standardContextual"/>
+              </w:rPr>
+              <w:t>2</w:t>
             </w:r>
             <w:r>
               <w:rPr>
@@ -1921,6 +1961,7 @@
               </w:rPr>
               <w:t>[</w:t>
             </w:r>
+            <w:proofErr w:type="gramEnd"/>
             <w:r>
               <w:rPr>
                 <w:rFonts w:ascii="Latha" w:hAnsi="Latha" w:cs="Latha"/>
@@ -2045,6 +2086,7 @@
               </w:rPr>
               <w:t>)</w:t>
             </w:r>
+            <w:proofErr w:type="gramStart"/>
             <w:r>
               <w:rPr>
                 <w:rFonts w:ascii="Latha" w:hAnsi="Latha" w:cs="Latha"/>
@@ -2064,6 +2106,7 @@
               </w:rPr>
               <w:t>அ</w:t>
             </w:r>
+            <w:proofErr w:type="gramEnd"/>
             <w:r>
               <w:rPr>
                 <w:rFonts w:ascii="BRH Tamil Tab Extra" w:hAnsi="BRH Tamil Tab Extra" w:cs="Latha"/>
@@ -2721,7 +2764,19 @@
                 <w:lang w:bidi="ta-IN"/>
                 <w14:ligatures w14:val="standardContextual"/>
               </w:rPr>
-              <w:t>(2</w:t>
+              <w:t>(</w:t>
+            </w:r>
+            <w:proofErr w:type="gramStart"/>
+            <w:r>
+              <w:rPr>
+                <w:rFonts w:ascii="Latha" w:hAnsi="Latha" w:cs="Latha"/>
+                <w:b/>
+                <w:bCs/>
+                <w:szCs w:val="24"/>
+                <w:lang w:bidi="ta-IN"/>
+                <w14:ligatures w14:val="standardContextual"/>
+              </w:rPr>
+              <w:t>2</w:t>
             </w:r>
             <w:r>
               <w:rPr>
@@ -2746,6 +2801,7 @@
               </w:rPr>
               <w:t>[</w:t>
             </w:r>
+            <w:proofErr w:type="gramEnd"/>
             <w:r>
               <w:rPr>
                 <w:rFonts w:ascii="Latha" w:hAnsi="Latha" w:cs="Latha"/>
@@ -3541,6 +3597,7 @@
               </w:rPr>
               <w:t>(</w:t>
             </w:r>
+            <w:proofErr w:type="gramStart"/>
             <w:r>
               <w:rPr>
                 <w:rFonts w:ascii="Latha" w:hAnsi="Latha" w:cs="Latha"/>
@@ -3575,6 +3632,7 @@
               </w:rPr>
               <w:t>[</w:t>
             </w:r>
+            <w:proofErr w:type="gramEnd"/>
             <w:r>
               <w:rPr>
                 <w:rFonts w:ascii="Latha" w:hAnsi="Latha" w:cs="Latha"/>
@@ -3700,6 +3758,7 @@
               </w:rPr>
               <w:t>)</w:t>
             </w:r>
+            <w:proofErr w:type="gramStart"/>
             <w:r>
               <w:rPr>
                 <w:rFonts w:ascii="Latha" w:hAnsi="Latha" w:cs="Latha"/>
@@ -3719,6 +3778,7 @@
               </w:rPr>
               <w:t>உ</w:t>
             </w:r>
+            <w:proofErr w:type="gramEnd"/>
             <w:r>
               <w:rPr>
                 <w:rFonts w:ascii="BRH Tamil Tab Extra" w:hAnsi="BRH Tamil Tab Extra" w:cs="Latha"/>
@@ -3816,6 +3876,7 @@
               </w:rPr>
               <w:t>ர்</w:t>
             </w:r>
+            <w:proofErr w:type="gramStart"/>
             <w:r>
               <w:rPr>
                 <w:rFonts w:ascii="BRH Tamil Tab Extra" w:hAnsi="BRH Tamil Tab Extra" w:cs="Latha"/>
@@ -3848,6 +3909,7 @@
               </w:rPr>
               <w:t>ஹி</w:t>
             </w:r>
+            <w:proofErr w:type="gramEnd"/>
             <w:r>
               <w:rPr>
                 <w:rFonts w:ascii="Latha" w:hAnsi="Latha" w:cs="Latha"/>
@@ -4219,6 +4281,7 @@
               </w:rPr>
               <w:t>(</w:t>
             </w:r>
+            <w:proofErr w:type="gramStart"/>
             <w:r>
               <w:rPr>
                 <w:rFonts w:ascii="Latha" w:hAnsi="Latha" w:cs="Latha"/>
@@ -4253,6 +4316,7 @@
               </w:rPr>
               <w:t>[</w:t>
             </w:r>
+            <w:proofErr w:type="gramEnd"/>
             <w:r>
               <w:rPr>
                 <w:rFonts w:ascii="Latha" w:hAnsi="Latha" w:cs="Latha"/>
@@ -4378,6 +4442,7 @@
               </w:rPr>
               <w:t>)</w:t>
             </w:r>
+            <w:proofErr w:type="gramStart"/>
             <w:r>
               <w:rPr>
                 <w:rFonts w:ascii="Latha" w:hAnsi="Latha" w:cs="Latha"/>
@@ -4397,6 +4462,7 @@
               </w:rPr>
               <w:t>உ</w:t>
             </w:r>
+            <w:proofErr w:type="gramEnd"/>
             <w:r>
               <w:rPr>
                 <w:rFonts w:ascii="BRH Tamil Tab Extra" w:hAnsi="BRH Tamil Tab Extra" w:cs="Latha"/>
@@ -4494,6 +4560,7 @@
               </w:rPr>
               <w:t>ர்</w:t>
             </w:r>
+            <w:proofErr w:type="gramStart"/>
             <w:r>
               <w:rPr>
                 <w:rFonts w:ascii="BRH Tamil Tab Extra" w:hAnsi="BRH Tamil Tab Extra" w:cs="Latha"/>
@@ -4526,6 +4593,7 @@
               </w:rPr>
               <w:t>ஹி</w:t>
             </w:r>
+            <w:proofErr w:type="gramEnd"/>
             <w:r>
               <w:rPr>
                 <w:rFonts w:ascii="Latha" w:hAnsi="Latha" w:cs="Latha"/>
@@ -4899,6 +4967,8 @@
             <w:r>
               <w:rPr>
                 <w:rFonts w:ascii="BRH Devanagari Extra" w:hAnsi="BRH Devanagari Extra" w:cs="BRH Devanagari Extra"/>
+                <w:b/>
+                <w:bCs/>
                 <w:color w:val="000000"/>
                 <w:sz w:val="32"/>
                 <w:szCs w:val="32"/>
@@ -4909,11 +4979,163 @@
             <w:r>
               <w:rPr>
                 <w:rFonts w:cs="BRH Devanagari Extra"/>
+                <w:b/>
+                <w:bCs/>
                 <w:color w:val="000000"/>
                 <w:szCs w:val="32"/>
                 <w:lang w:val="it-IT"/>
               </w:rPr>
               <w:t>21</w:t>
+            </w:r>
+            <w:r>
+              <w:rPr>
+                <w:rFonts w:ascii="BRH Devanagari Extra" w:hAnsi="BRH Devanagari Extra" w:cs="BRH Devanagari Extra"/>
+                <w:b/>
+                <w:bCs/>
+                <w:color w:val="000000"/>
+                <w:sz w:val="32"/>
+                <w:szCs w:val="32"/>
+                <w:lang w:val="it-IT"/>
+              </w:rPr>
+              <w:t>)</w:t>
+            </w:r>
+            <w:r>
+              <w:rPr>
+                <w:rFonts w:cs="BRH Devanagari Extra"/>
+                <w:b/>
+                <w:bCs/>
+                <w:color w:val="000000"/>
+                <w:szCs w:val="32"/>
+                <w:lang w:val="it-IT"/>
+              </w:rPr>
+              <w:t>[P49</w:t>
+            </w:r>
+            <w:r>
+              <w:rPr>
+                <w:rFonts w:ascii="BRH Devanagari Extra" w:hAnsi="BRH Devanagari Extra" w:cs="BRH Devanagari Extra"/>
+                <w:b/>
+                <w:bCs/>
+                <w:color w:val="000000"/>
+                <w:sz w:val="32"/>
+                <w:szCs w:val="32"/>
+                <w:lang w:val="it-IT"/>
+              </w:rPr>
+              <w:t xml:space="preserve">] </w:t>
+            </w:r>
+            <w:r>
+              <w:rPr>
+                <w:rFonts w:cs="BRH Devanagari Extra"/>
+                <w:b/>
+                <w:bCs/>
+                <w:color w:val="000000"/>
+                <w:szCs w:val="32"/>
+                <w:lang w:val="it-IT"/>
+              </w:rPr>
+              <w:t>6</w:t>
+            </w:r>
+            <w:r>
+              <w:rPr>
+                <w:rFonts w:ascii="BRH Devanagari Extra" w:hAnsi="BRH Devanagari Extra" w:cs="BRH Devanagari Extra"/>
+                <w:b/>
+                <w:bCs/>
+                <w:color w:val="000000"/>
+                <w:sz w:val="32"/>
+                <w:szCs w:val="32"/>
+                <w:lang w:val="it-IT"/>
+              </w:rPr>
+              <w:t>.</w:t>
+            </w:r>
+            <w:r>
+              <w:rPr>
+                <w:rFonts w:cs="BRH Devanagari Extra"/>
+                <w:b/>
+                <w:bCs/>
+                <w:color w:val="000000"/>
+                <w:szCs w:val="32"/>
+                <w:lang w:val="it-IT"/>
+              </w:rPr>
+              <w:t>2</w:t>
+            </w:r>
+            <w:r>
+              <w:rPr>
+                <w:rFonts w:ascii="BRH Devanagari Extra" w:hAnsi="BRH Devanagari Extra" w:cs="BRH Devanagari Extra"/>
+                <w:b/>
+                <w:bCs/>
+                <w:color w:val="000000"/>
+                <w:sz w:val="32"/>
+                <w:szCs w:val="32"/>
+                <w:lang w:val="it-IT"/>
+              </w:rPr>
+              <w:t>.</w:t>
+            </w:r>
+            <w:r>
+              <w:rPr>
+                <w:rFonts w:cs="BRH Devanagari Extra"/>
+                <w:b/>
+                <w:bCs/>
+                <w:color w:val="000000"/>
+                <w:szCs w:val="32"/>
+                <w:lang w:val="it-IT"/>
+              </w:rPr>
+              <w:t>10</w:t>
+            </w:r>
+            <w:r>
+              <w:rPr>
+                <w:rFonts w:ascii="BRH Devanagari Extra" w:hAnsi="BRH Devanagari Extra" w:cs="BRH Devanagari Extra"/>
+                <w:b/>
+                <w:bCs/>
+                <w:color w:val="000000"/>
+                <w:sz w:val="32"/>
+                <w:szCs w:val="32"/>
+                <w:lang w:val="it-IT"/>
+              </w:rPr>
+              <w:t>.</w:t>
+            </w:r>
+            <w:r>
+              <w:rPr>
+                <w:rFonts w:cs="BRH Devanagari Extra"/>
+                <w:b/>
+                <w:bCs/>
+                <w:color w:val="000000"/>
+                <w:szCs w:val="32"/>
+                <w:lang w:val="it-IT"/>
+              </w:rPr>
+              <w:t>1</w:t>
+            </w:r>
+            <w:r>
+              <w:rPr>
+                <w:rFonts w:ascii="BRH Devanagari Extra" w:hAnsi="BRH Devanagari Extra" w:cs="BRH Devanagari Extra"/>
+                <w:b/>
+                <w:bCs/>
+                <w:color w:val="000000"/>
+                <w:sz w:val="32"/>
+                <w:szCs w:val="32"/>
+                <w:lang w:val="it-IT"/>
+              </w:rPr>
+              <w:t>(</w:t>
+            </w:r>
+            <w:r>
+              <w:rPr>
+                <w:rFonts w:cs="BRH Devanagari Extra"/>
+                <w:b/>
+                <w:bCs/>
+                <w:color w:val="000000"/>
+                <w:szCs w:val="32"/>
+                <w:lang w:val="it-IT"/>
+              </w:rPr>
+              <w:t>17</w:t>
+            </w:r>
+            <w:r>
+              <w:rPr>
+                <w:rFonts w:ascii="BRH Devanagari Extra" w:hAnsi="BRH Devanagari Extra" w:cs="BRH Devanagari Extra"/>
+                <w:b/>
+                <w:bCs/>
+                <w:color w:val="000000"/>
+                <w:sz w:val="32"/>
+                <w:szCs w:val="32"/>
+                <w:lang w:val="it-IT"/>
+              </w:rPr>
+              <w:t>)</w:t>
             </w:r>
             <w:r>
               <w:rPr>
@@ -4923,121 +5145,7 @@
                 <w:szCs w:val="32"/>
                 <w:lang w:val="it-IT"/>
               </w:rPr>
-              <w:t>)</w:t>
-            </w:r>
-            <w:r>
-              <w:rPr>
-                <w:rFonts w:cs="BRH Devanagari Extra"/>
-                <w:color w:val="000000"/>
-                <w:szCs w:val="32"/>
-                <w:lang w:val="it-IT"/>
-              </w:rPr>
-              <w:t>[P49</w:t>
-            </w:r>
-            <w:r>
-              <w:rPr>
-                <w:rFonts w:ascii="BRH Devanagari Extra" w:hAnsi="BRH Devanagari Extra" w:cs="BRH Devanagari Extra"/>
-                <w:color w:val="000000"/>
-                <w:sz w:val="32"/>
-                <w:szCs w:val="32"/>
-                <w:lang w:val="it-IT"/>
-              </w:rPr>
-              <w:t xml:space="preserve">] </w:t>
-            </w:r>
-            <w:r>
-              <w:rPr>
-                <w:rFonts w:cs="BRH Devanagari Extra"/>
-                <w:color w:val="000000"/>
-                <w:szCs w:val="32"/>
-                <w:lang w:val="it-IT"/>
-              </w:rPr>
-              <w:t>6</w:t>
-            </w:r>
-            <w:r>
-              <w:rPr>
-                <w:rFonts w:ascii="BRH Devanagari Extra" w:hAnsi="BRH Devanagari Extra" w:cs="BRH Devanagari Extra"/>
-                <w:color w:val="000000"/>
-                <w:sz w:val="32"/>
-                <w:szCs w:val="32"/>
-                <w:lang w:val="it-IT"/>
-              </w:rPr>
-              <w:t>.</w:t>
-            </w:r>
-            <w:r>
-              <w:rPr>
-                <w:rFonts w:cs="BRH Devanagari Extra"/>
-                <w:color w:val="000000"/>
-                <w:szCs w:val="32"/>
-                <w:lang w:val="it-IT"/>
-              </w:rPr>
-              <w:t>2</w:t>
-            </w:r>
-            <w:r>
-              <w:rPr>
-                <w:rFonts w:ascii="BRH Devanagari Extra" w:hAnsi="BRH Devanagari Extra" w:cs="BRH Devanagari Extra"/>
-                <w:color w:val="000000"/>
-                <w:sz w:val="32"/>
-                <w:szCs w:val="32"/>
-                <w:lang w:val="it-IT"/>
-              </w:rPr>
-              <w:t>.</w:t>
-            </w:r>
-            <w:r>
-              <w:rPr>
-                <w:rFonts w:cs="BRH Devanagari Extra"/>
-                <w:color w:val="000000"/>
-                <w:szCs w:val="32"/>
-                <w:lang w:val="it-IT"/>
-              </w:rPr>
-              <w:t>10</w:t>
-            </w:r>
-            <w:r>
-              <w:rPr>
-                <w:rFonts w:ascii="BRH Devanagari Extra" w:hAnsi="BRH Devanagari Extra" w:cs="BRH Devanagari Extra"/>
-                <w:color w:val="000000"/>
-                <w:sz w:val="32"/>
-                <w:szCs w:val="32"/>
-                <w:lang w:val="it-IT"/>
-              </w:rPr>
-              <w:t>.</w:t>
-            </w:r>
-            <w:r>
-              <w:rPr>
-                <w:rFonts w:cs="BRH Devanagari Extra"/>
-                <w:color w:val="000000"/>
-                <w:szCs w:val="32"/>
-                <w:lang w:val="it-IT"/>
-              </w:rPr>
-              <w:t>1</w:t>
-            </w:r>
-            <w:r>
-              <w:rPr>
-                <w:rFonts w:ascii="BRH Devanagari Extra" w:hAnsi="BRH Devanagari Extra" w:cs="BRH Devanagari Extra"/>
-                <w:color w:val="000000"/>
-                <w:sz w:val="32"/>
-                <w:szCs w:val="32"/>
-                <w:lang w:val="it-IT"/>
-              </w:rPr>
-              <w:t>(</w:t>
-            </w:r>
-            <w:r>
-              <w:rPr>
-                <w:rFonts w:cs="BRH Devanagari Extra"/>
-                <w:color w:val="000000"/>
-                <w:szCs w:val="32"/>
-                <w:lang w:val="it-IT"/>
-              </w:rPr>
-              <w:t>17</w:t>
-            </w:r>
-            <w:r>
-              <w:rPr>
-                <w:rFonts w:ascii="BRH Devanagari Extra" w:hAnsi="BRH Devanagari Extra" w:cs="BRH Devanagari Extra"/>
-                <w:color w:val="000000"/>
-                <w:sz w:val="32"/>
-                <w:szCs w:val="32"/>
-                <w:lang w:val="it-IT"/>
-              </w:rPr>
-              <w:t>)- A</w:t>
+              <w:t>- A</w:t>
             </w:r>
             <w:r>
               <w:rPr>
@@ -5233,7 +5341,19 @@
                 <w:lang w:bidi="ta-IN"/>
                 <w14:ligatures w14:val="standardContextual"/>
               </w:rPr>
-              <w:t>(2</w:t>
+              <w:t>(</w:t>
+            </w:r>
+            <w:proofErr w:type="gramStart"/>
+            <w:r>
+              <w:rPr>
+                <w:rFonts w:ascii="Latha" w:hAnsi="Latha" w:cs="Latha"/>
+                <w:b/>
+                <w:bCs/>
+                <w:szCs w:val="24"/>
+                <w:lang w:bidi="ta-IN"/>
+                <w14:ligatures w14:val="standardContextual"/>
+              </w:rPr>
+              <w:t>2</w:t>
             </w:r>
             <w:r>
               <w:rPr>
@@ -5269,6 +5389,7 @@
               </w:rPr>
               <w:t>[</w:t>
             </w:r>
+            <w:proofErr w:type="gramEnd"/>
             <w:r>
               <w:rPr>
                 <w:rFonts w:ascii="Latha" w:hAnsi="Latha" w:cs="Latha"/>
@@ -5416,6 +5537,7 @@
               </w:rPr>
               <w:t>)</w:t>
             </w:r>
+            <w:proofErr w:type="gramStart"/>
             <w:r>
               <w:rPr>
                 <w:rFonts w:ascii="Latha" w:hAnsi="Latha" w:cs="Latha"/>
@@ -5435,6 +5557,7 @@
               </w:rPr>
               <w:t>அ</w:t>
             </w:r>
+            <w:proofErr w:type="gramEnd"/>
             <w:r>
               <w:rPr>
                 <w:rFonts w:ascii="BRH Tamil Tab Extra" w:hAnsi="BRH Tamil Tab Extra" w:cs="Latha"/>
@@ -6128,7 +6251,19 @@
                 <w:lang w:bidi="ta-IN"/>
                 <w14:ligatures w14:val="standardContextual"/>
               </w:rPr>
-              <w:t>(2</w:t>
+              <w:t>(</w:t>
+            </w:r>
+            <w:proofErr w:type="gramStart"/>
+            <w:r>
+              <w:rPr>
+                <w:rFonts w:ascii="Latha" w:hAnsi="Latha" w:cs="Latha"/>
+                <w:b/>
+                <w:bCs/>
+                <w:szCs w:val="24"/>
+                <w:lang w:bidi="ta-IN"/>
+                <w14:ligatures w14:val="standardContextual"/>
+              </w:rPr>
+              <w:t>2</w:t>
             </w:r>
             <w:r>
               <w:rPr>
@@ -6164,6 +6299,7 @@
               </w:rPr>
               <w:t>[</w:t>
             </w:r>
+            <w:proofErr w:type="gramEnd"/>
             <w:r>
               <w:rPr>
                 <w:rFonts w:ascii="Latha" w:hAnsi="Latha" w:cs="Latha"/>
@@ -6311,6 +6447,7 @@
               </w:rPr>
               <w:t>)</w:t>
             </w:r>
+            <w:proofErr w:type="gramStart"/>
             <w:r>
               <w:rPr>
                 <w:rFonts w:ascii="Latha" w:hAnsi="Latha" w:cs="Latha"/>
@@ -6330,6 +6467,7 @@
               </w:rPr>
               <w:t>அ</w:t>
             </w:r>
+            <w:proofErr w:type="gramEnd"/>
             <w:r>
               <w:rPr>
                 <w:rFonts w:ascii="BRH Tamil Tab Extra" w:hAnsi="BRH Tamil Tab Extra" w:cs="Latha"/>

</xml_diff>